<commit_message>
sua file bao cao tuan 4 - thuc the va bang so
</commit_message>
<xml_diff>
--- a/bao cao tuan/Nhom_2_tuan_3.docx
+++ b/bao cao tuan/Nhom_2_tuan_3.docx
@@ -487,15 +487,7 @@
               <w:t xml:space="preserve">  +Thêm</w:t>
             </w:r>
             <w:r>
-              <w:t xml:space="preserve">, sửa, </w:t>
-            </w:r>
-            <w:proofErr w:type="gramStart"/>
-            <w:r>
-              <w:t>xóa  báo</w:t>
-            </w:r>
-            <w:proofErr w:type="gramEnd"/>
-            <w:r>
-              <w:t xml:space="preserve"> cáo thực tập, nhận xét đánh giá và kết quả thức tập.</w:t>
+              <w:t>, sửa, xóa  báo cáo thực tập, nhận xét đánh giá và kết quả thức tập.</w:t>
             </w:r>
           </w:p>
           <w:p>
@@ -722,13 +714,8 @@
             <w:pPr>
               <w:jc w:val="both"/>
             </w:pPr>
-            <w:proofErr w:type="gramStart"/>
-            <w:r>
-              <w:t>+ Thêm</w:t>
-            </w:r>
-            <w:proofErr w:type="gramEnd"/>
-            <w:r>
-              <w:t>, sửa, xóa</w:t>
+            <w:r>
+              <w:t>+ Thêm, sửa, xóa</w:t>
             </w:r>
             <w:r>
               <w:t xml:space="preserve"> chấ</w:t>
@@ -1187,7 +1174,15 @@
           <w:szCs w:val="32"/>
         </w:rPr>
         <w:lastRenderedPageBreak/>
-        <w:t>Tuần 3</w:t>
+        <w:t xml:space="preserve">Tuần </w:t>
+      </w:r>
+      <w:r>
+        <w:rPr>
+          <w:b/>
+          <w:sz w:val="32"/>
+          <w:szCs w:val="32"/>
+        </w:rPr>
+        <w:t>6</w:t>
       </w:r>
     </w:p>
     <w:p>
@@ -12849,8 +12844,6 @@
           <w:szCs w:val="24"/>
         </w:rPr>
       </w:pPr>
-      <w:bookmarkStart w:id="0" w:name="_GoBack"/>
-      <w:bookmarkEnd w:id="0"/>
     </w:p>
     <w:p>
       <w:pPr>
@@ -12870,6 +12863,8 @@
           <w:szCs w:val="32"/>
         </w:rPr>
       </w:pPr>
+      <w:bookmarkStart w:id="0" w:name="_GoBack"/>
+      <w:bookmarkEnd w:id="0"/>
     </w:p>
     <w:sectPr>
       <w:pgSz w:w="12240" w:h="15840"/>
@@ -14065,7 +14060,7 @@
   <a:extraClrSchemeLst/>
   <a:extLst>
     <a:ext uri="{05A4C25C-085E-4340-85A3-A5531E510DB2}">
-      <thm15:themeFamily xmlns="" xmlns:thm15="http://schemas.microsoft.com/office/thememl/2012/main" name="Office Theme" id="{62F939B6-93AF-4DB8-9C6B-D6C7DFDC589F}" vid="{4A3C46E8-61CC-4603-A589-7422A47A8E4A}"/>
+      <thm15:themeFamily xmlns:thm15="http://schemas.microsoft.com/office/thememl/2012/main" xmlns="" name="Office Theme" id="{62F939B6-93AF-4DB8-9C6B-D6C7DFDC589F}" vid="{4A3C46E8-61CC-4603-A589-7422A47A8E4A}"/>
     </a:ext>
   </a:extLst>
 </a:theme>
@@ -14076,7 +14071,7 @@
 </file>
 
 <file path=customXml/itemProps1.xml><?xml version="1.0" encoding="utf-8"?>
-<ds:datastoreItem xmlns:ds="http://schemas.openxmlformats.org/officeDocument/2006/customXml" ds:itemID="{13FAEC0E-6B9F-4D5E-ABDE-1D993DFCB3AE}">
+<ds:datastoreItem xmlns:ds="http://schemas.openxmlformats.org/officeDocument/2006/customXml" ds:itemID="{95BA9F95-603F-458C-A24F-322A9921E34E}">
   <ds:schemaRefs>
     <ds:schemaRef ds:uri="http://schemas.openxmlformats.org/officeDocument/2006/bibliography"/>
   </ds:schemaRefs>

</xml_diff>